<commit_message>
add spearman rank correlation coefficient results
</commit_message>
<xml_diff>
--- a/Detailed research results for each analyzed system/matplotlib.docx
+++ b/Detailed research results for each analyzed system/matplotlib.docx
@@ -489,7 +489,15 @@
                 <w:sz w:val="21"/>
                 <w:szCs w:val="21"/>
               </w:rPr>
-              <w:t>0,99.3</w:t>
+              <w:t>0.</w:t>
+            </w:r>
+            <w:r>
+              <w:rPr>
+                <w:rFonts w:eastAsia="仿宋"/>
+                <w:sz w:val="21"/>
+                <w:szCs w:val="21"/>
+              </w:rPr>
+              <w:t>99.3</w:t>
             </w:r>
           </w:p>
         </w:tc>
@@ -1854,7 +1862,17 @@
                 <w:sz w:val="21"/>
                 <w:szCs w:val="21"/>
               </w:rPr>
-              <w:t>0,99.3</w:t>
+              <w:t>0.</w:t>
+            </w:r>
+            <w:bookmarkStart w:id="1" w:name="_GoBack"/>
+            <w:bookmarkEnd w:id="1"/>
+            <w:r>
+              <w:rPr>
+                <w:rFonts w:eastAsia="仿宋"/>
+                <w:sz w:val="21"/>
+                <w:szCs w:val="21"/>
+              </w:rPr>
+              <w:t>99.3</w:t>
             </w:r>
           </w:p>
         </w:tc>
@@ -1880,8 +1898,8 @@
                 <w:szCs w:val="21"/>
               </w:rPr>
             </w:pPr>
-            <w:bookmarkStart w:id="1" w:name="OLE_LINK1"/>
-            <w:bookmarkStart w:id="2" w:name="OLE_LINK2"/>
+            <w:bookmarkStart w:id="2" w:name="OLE_LINK1"/>
+            <w:bookmarkStart w:id="3" w:name="OLE_LINK2"/>
             <w:r>
               <w:rPr>
                 <w:rFonts w:eastAsia="仿宋"/>
@@ -1891,8 +1909,8 @@
               </w:rPr>
               <w:t>&lt;0.01</w:t>
             </w:r>
-            <w:bookmarkEnd w:id="1"/>
             <w:bookmarkEnd w:id="2"/>
+            <w:bookmarkEnd w:id="3"/>
           </w:p>
         </w:tc>
         <w:tc>
@@ -2503,8 +2521,6 @@
                 <w:szCs w:val="21"/>
               </w:rPr>
             </w:pPr>
-            <w:bookmarkStart w:id="3" w:name="_GoBack"/>
-            <w:bookmarkEnd w:id="3"/>
             <w:r>
               <w:rPr>
                 <w:rFonts w:eastAsia="仿宋"/>

</xml_diff>